<commit_message>
Added report for K2 for ST
</commit_message>
<xml_diff>
--- a/lp/pop/k.docx
+++ b/lp/pop/k.docx
@@ -300,8 +300,10 @@
           <w:kern w:val="0"/>
           <w:szCs w:val="28"/>
         </w:rPr>
-        <w:t>Виконав студент гр. КНз-11</w:t>
-      </w:r>
+        <w:t>Виконав студент гр. КНз-2</w:t>
+      </w:r>
+      <w:bookmarkStart w:id="0" w:name="_GoBack"/>
+      <w:bookmarkEnd w:id="0"/>
     </w:p>
     <w:p>
       <w:pPr>
@@ -10384,8 +10386,6 @@
         </w:rPr>
         <w:t xml:space="preserve"> 76.0109 **</w:t>
       </w:r>
-      <w:bookmarkStart w:id="0" w:name="_GoBack"/>
-      <w:bookmarkEnd w:id="0"/>
     </w:p>
     <w:p>
       <w:pPr>
@@ -11631,7 +11631,7 @@
             <w:sz w:val="24"/>
             <w:szCs w:val="24"/>
           </w:rPr>
-          <w:t>9</w:t>
+          <w:t>4</w:t>
         </w:r>
         <w:r>
           <w:rPr>
@@ -13674,11 +13674,10 @@
   </w:font>
   <w:font w:name="Segoe UI">
     <w:panose1 w:val="020B0502040204020203"/>
-    <w:charset w:val="00"/>
+    <w:charset w:val="CC"/>
     <w:family w:val="swiss"/>
-    <w:notTrueType/>
     <w:pitch w:val="variable"/>
-    <w:sig w:usb0="00000003" w:usb1="00000000" w:usb2="00000000" w:usb3="00000000" w:csb0="00000001" w:csb1="00000000"/>
+    <w:sig w:usb0="E4002EFF" w:usb1="C000E47F" w:usb2="00000009" w:usb3="00000000" w:csb0="000001FF" w:csb1="00000000"/>
   </w:font>
   <w:font w:name="Times New Roman,Bold">
     <w:panose1 w:val="00000000000000000000"/>
@@ -13721,6 +13720,7 @@
     <w:rsid w:val="00424ACB"/>
     <w:rsid w:val="00451139"/>
     <w:rsid w:val="00483914"/>
+    <w:rsid w:val="00556FCE"/>
     <w:rsid w:val="007F01B2"/>
     <w:rsid w:val="00940E18"/>
     <w:rsid w:val="00943DBF"/>
@@ -14452,7 +14452,7 @@
 </file>
 
 <file path=customXml/itemProps1.xml><?xml version="1.0" encoding="utf-8"?>
-<ds:datastoreItem xmlns:ds="http://schemas.openxmlformats.org/officeDocument/2006/customXml" ds:itemID="{07DE8998-D4F2-4865-A62D-A2FA0D73218A}">
+<ds:datastoreItem xmlns:ds="http://schemas.openxmlformats.org/officeDocument/2006/customXml" ds:itemID="{CDBADF29-03E4-4C85-9A89-2541CA0B8BB0}">
   <ds:schemaRefs>
     <ds:schemaRef ds:uri="http://schemas.openxmlformats.org/officeDocument/2006/bibliography"/>
   </ds:schemaRefs>

</xml_diff>